<commit_message>
alteração dos arquivos do projeto
alteração dos arquivos do projeto
</commit_message>
<xml_diff>
--- a/Project Charter/Projeto Charter VIZIAtm.docx
+++ b/Project Charter/Projeto Charter VIZIAtm.docx
@@ -1075,7 +1075,7 @@
         <w:rPr>
           <w:rFonts w:ascii="Arial" w:hAnsi="Arial" w:cs="Arial"/>
         </w:rPr>
-        <w:t>http://goo.gl/PhRouo</w:t>
+        <w:t>https://github.com/rodrigodellajustina/PVIZIAtm</w:t>
       </w:r>
       <w:r>
         <w:rPr>
@@ -1111,21 +1111,6 @@
           <w:rFonts w:ascii="Arial" w:hAnsi="Arial" w:cs="Arial"/>
         </w:rPr>
         <w:t>)</w:t>
-      </w:r>
-    </w:p>
-    <w:p>
-      <w:pPr>
-        <w:ind w:left="426" w:firstLine="708"/>
-        <w:jc w:val="both"/>
-        <w:rPr>
-          <w:rFonts w:ascii="Arial" w:hAnsi="Arial" w:cs="Arial"/>
-        </w:rPr>
-      </w:pPr>
-      <w:r>
-        <w:rPr>
-          <w:rFonts w:ascii="Arial" w:hAnsi="Arial" w:cs="Arial"/>
-        </w:rPr>
-        <w:t>usuário (rodrigodellajustina@gmail.com)  senha (rodrigo1204)</w:t>
       </w:r>
     </w:p>
     <w:p>
@@ -1290,15 +1275,7 @@
                       <w:b/>
                       <w:color w:val="595959" w:themeColor="text1" w:themeTint="A6"/>
                     </w:rPr>
-                    <w:t>Coordenador Projeto</w:t>
-                  </w:r>
-                  <w:r>
-                    <w:rPr>
-                      <w:rFonts w:ascii="Arial Black" w:hAnsi="Arial Black"/>
-                      <w:b/>
-                      <w:color w:val="595959" w:themeColor="text1" w:themeTint="A6"/>
-                    </w:rPr>
-                    <w:t>:</w:t>
+                    <w:t>Coordenador Projeto:</w:t>
                   </w:r>
                 </w:p>
               </w:tc>

</xml_diff>